<commit_message>
Finished below poverty level graphics
</commit_message>
<xml_diff>
--- a/below-poverty-level-100-counties/story.docx
+++ b/below-poverty-level-100-counties/story.docx
@@ -1279,6 +1279,92 @@
       <w:proofErr w:type="spellEnd"/>
       <w:r>
         <w:t xml:space="preserve">. </w:t>
+      </w:r>
+      <w:r>
+        <w:t xml:space="preserve">(Link </w:t>
+      </w:r>
+      <w:proofErr w:type="spellStart"/>
+      <w:r>
+        <w:t>to</w:t>
+      </w:r>
+      <w:proofErr w:type="spellEnd"/>
+      <w:r>
+        <w:t xml:space="preserve"> </w:t>
+      </w:r>
+      <w:proofErr w:type="spellStart"/>
+      <w:r>
+        <w:t>Sig</w:t>
+      </w:r>
+      <w:proofErr w:type="spellEnd"/>
+      <w:r>
+        <w:t>?)</w:t>
+      </w:r>
+    </w:p>
+    <w:p/>
+    <w:p>
+      <w:proofErr w:type="spellStart"/>
+      <w:r>
+        <w:t>If</w:t>
+      </w:r>
+      <w:proofErr w:type="spellEnd"/>
+      <w:r>
+        <w:t xml:space="preserve"> </w:t>
+      </w:r>
+      <w:proofErr w:type="spellStart"/>
+      <w:r>
+        <w:t>you</w:t>
+      </w:r>
+      <w:proofErr w:type="spellEnd"/>
+      <w:r>
+        <w:t xml:space="preserve"> </w:t>
+      </w:r>
+      <w:proofErr w:type="spellStart"/>
+      <w:r>
+        <w:t>feel</w:t>
+      </w:r>
+      <w:proofErr w:type="spellEnd"/>
+      <w:r>
+        <w:t xml:space="preserve"> compeled </w:t>
+      </w:r>
+      <w:proofErr w:type="spellStart"/>
+      <w:r>
+        <w:t>to</w:t>
+      </w:r>
+      <w:proofErr w:type="spellEnd"/>
+      <w:r>
+        <w:t xml:space="preserve"> </w:t>
+      </w:r>
+      <w:proofErr w:type="spellStart"/>
+      <w:r>
+        <w:t>help</w:t>
+      </w:r>
+      <w:proofErr w:type="spellEnd"/>
+      <w:r>
+        <w:t xml:space="preserve">, </w:t>
+      </w:r>
+      <w:proofErr w:type="spellStart"/>
+      <w:r>
+        <w:t>you</w:t>
+      </w:r>
+      <w:proofErr w:type="spellEnd"/>
+      <w:r>
+        <w:t xml:space="preserve"> can </w:t>
+      </w:r>
+      <w:proofErr w:type="spellStart"/>
+      <w:r>
+        <w:t>here</w:t>
+      </w:r>
+      <w:proofErr w:type="spellEnd"/>
+      <w:r>
+        <w:t>. (</w:t>
+      </w:r>
+      <w:proofErr w:type="spellStart"/>
+      <w:r>
+        <w:t>Donate</w:t>
+      </w:r>
+      <w:proofErr w:type="spellEnd"/>
+      <w:r>
+        <w:t>, son).</w:t>
       </w:r>
       <w:bookmarkStart w:id="0" w:name="_GoBack"/>
       <w:bookmarkEnd w:id="0"/>

</xml_diff>